<commit_message>
add economic module 2
</commit_message>
<xml_diff>
--- a/economic/2 модуль/Сушина-иу7-71б-доклад-2.docx
+++ b/economic/2 модуль/Сушина-иу7-71б-доклад-2.docx
@@ -62,11 +62,11 @@
                   <wp:effectExtent l="0" t="0" r="0" b="0"/>
                   <wp:wrapTight wrapText="bothSides">
                     <wp:wrapPolygon edited="0">
-                      <wp:start x="-517" y="0"/>
-                      <wp:lineTo x="-517" y="20798"/>
-                      <wp:lineTo x="21222" y="20798"/>
-                      <wp:lineTo x="21222" y="0"/>
-                      <wp:lineTo x="-517" y="0"/>
+                      <wp:start x="-635" y="0"/>
+                      <wp:lineTo x="-635" y="20678"/>
+                      <wp:lineTo x="21212" y="20678"/>
+                      <wp:lineTo x="21212" y="0"/>
+                      <wp:lineTo x="-635" y="0"/>
                     </wp:wrapPolygon>
                   </wp:wrapTight>
                   <wp:docPr id="1" name="Изображение1" descr=""/>
@@ -728,25 +728,7 @@
                 <w:sz w:val="24"/>
                 <w:szCs w:val="24"/>
               </w:rPr>
-              <w:t xml:space="preserve">Тема  </w:t>
-            </w:r>
-            <w:r>
-              <w:rPr>
-                <w:rFonts w:eastAsia="Calibri" w:cs="Times New Roman" w:ascii="Times New Roman" w:hAnsi="Times New Roman"/>
-                <w:b/>
-                <w:sz w:val="24"/>
-                <w:szCs w:val="24"/>
-              </w:rPr>
-              <w:t>2</w:t>
-            </w:r>
-            <w:r>
-              <w:rPr>
-                <w:rFonts w:eastAsia="Calibri" w:cs="Times New Roman" w:ascii="Times New Roman" w:hAnsi="Times New Roman"/>
-                <w:b/>
-                <w:sz w:val="24"/>
-                <w:szCs w:val="24"/>
-              </w:rPr>
-              <w:t xml:space="preserve">.27 </w:t>
+              <w:t xml:space="preserve">Тема  2.27 </w:t>
             </w:r>
             <w:r>
               <w:rPr>
@@ -1860,6 +1842,10 @@
         <w:ind w:left="720" w:right="0" w:hanging="0"/>
         <w:rPr/>
       </w:pPr>
+      <w:r>
+        <w:rPr/>
+        <w:t xml:space="preserve">   </w:t>
+      </w:r>
       <w:r>
         <w:rPr/>
         <w:t xml:space="preserve">Благодаря этому инструменту стимулирования экономического развития выгоды получают обе стороны, принимающие участие в функционировании зоны – и организаторы (государство), и участники (резиденты, предприятия). Для государства ОЭЗ позволяют решить вопросы обеспечения занятости населения, производства товаров внутри страны вместо их импорта, внедрения в практику отечественных предприятий новейших технологий и т.д. Предприятия же получают возможность снизить свои издержки за счёт полного или частичного снижения налогов и таможенных пошлин, привлечения более дешёвой рабочей силы, использования уже готовой инфраструктуры и т.д. </w:t>
@@ -3950,6 +3936,7 @@
       <w:rPr>
         <w:rFonts w:ascii="Liberation Serif" w:hAnsi="Liberation Serif" w:eastAsia="Noto Sans CJK SC" w:cs="Lohit Devanagari"/>
         <w:kern w:val="2"/>
+        <w:sz w:val="20"/>
         <w:szCs w:val="24"/>
         <w:lang w:val="ru-RU" w:eastAsia="zh-CN" w:bidi="hi-IN"/>
       </w:rPr>
@@ -3963,7 +3950,7 @@
     <w:qFormat/>
     <w:pPr>
       <w:widowControl/>
-      <w:overflowPunct w:val="false"/>
+      <w:overflowPunct w:val="true"/>
       <w:bidi w:val="0"/>
       <w:jc w:val="left"/>
     </w:pPr>
@@ -4282,6 +4269,263 @@
   </w:style>
   <w:style w:type="character" w:styleId="ListLabel37">
     <w:name w:val="ListLabel 37"/>
+    <w:qFormat/>
+    <w:rPr/>
+  </w:style>
+  <w:style w:type="character" w:styleId="ListLabel38">
+    <w:name w:val="ListLabel 38"/>
+    <w:qFormat/>
+    <w:rPr>
+      <w:rFonts w:cs="OpenSymbol"/>
+    </w:rPr>
+  </w:style>
+  <w:style w:type="character" w:styleId="ListLabel39">
+    <w:name w:val="ListLabel 39"/>
+    <w:qFormat/>
+    <w:rPr>
+      <w:rFonts w:cs="OpenSymbol"/>
+    </w:rPr>
+  </w:style>
+  <w:style w:type="character" w:styleId="ListLabel40">
+    <w:name w:val="ListLabel 40"/>
+    <w:qFormat/>
+    <w:rPr>
+      <w:rFonts w:cs="OpenSymbol"/>
+    </w:rPr>
+  </w:style>
+  <w:style w:type="character" w:styleId="ListLabel41">
+    <w:name w:val="ListLabel 41"/>
+    <w:qFormat/>
+    <w:rPr>
+      <w:rFonts w:cs="OpenSymbol"/>
+    </w:rPr>
+  </w:style>
+  <w:style w:type="character" w:styleId="ListLabel42">
+    <w:name w:val="ListLabel 42"/>
+    <w:qFormat/>
+    <w:rPr>
+      <w:rFonts w:cs="OpenSymbol"/>
+    </w:rPr>
+  </w:style>
+  <w:style w:type="character" w:styleId="ListLabel43">
+    <w:name w:val="ListLabel 43"/>
+    <w:qFormat/>
+    <w:rPr>
+      <w:rFonts w:cs="OpenSymbol"/>
+    </w:rPr>
+  </w:style>
+  <w:style w:type="character" w:styleId="ListLabel44">
+    <w:name w:val="ListLabel 44"/>
+    <w:qFormat/>
+    <w:rPr>
+      <w:rFonts w:cs="OpenSymbol"/>
+    </w:rPr>
+  </w:style>
+  <w:style w:type="character" w:styleId="ListLabel45">
+    <w:name w:val="ListLabel 45"/>
+    <w:qFormat/>
+    <w:rPr>
+      <w:rFonts w:cs="OpenSymbol"/>
+    </w:rPr>
+  </w:style>
+  <w:style w:type="character" w:styleId="ListLabel46">
+    <w:name w:val="ListLabel 46"/>
+    <w:qFormat/>
+    <w:rPr>
+      <w:rFonts w:cs="OpenSymbol"/>
+    </w:rPr>
+  </w:style>
+  <w:style w:type="character" w:styleId="ListLabel47">
+    <w:name w:val="ListLabel 47"/>
+    <w:qFormat/>
+    <w:rPr>
+      <w:rFonts w:cs="OpenSymbol"/>
+    </w:rPr>
+  </w:style>
+  <w:style w:type="character" w:styleId="ListLabel48">
+    <w:name w:val="ListLabel 48"/>
+    <w:qFormat/>
+    <w:rPr>
+      <w:rFonts w:cs="OpenSymbol"/>
+    </w:rPr>
+  </w:style>
+  <w:style w:type="character" w:styleId="ListLabel49">
+    <w:name w:val="ListLabel 49"/>
+    <w:qFormat/>
+    <w:rPr>
+      <w:rFonts w:cs="OpenSymbol"/>
+    </w:rPr>
+  </w:style>
+  <w:style w:type="character" w:styleId="ListLabel50">
+    <w:name w:val="ListLabel 50"/>
+    <w:qFormat/>
+    <w:rPr>
+      <w:rFonts w:cs="OpenSymbol"/>
+    </w:rPr>
+  </w:style>
+  <w:style w:type="character" w:styleId="ListLabel51">
+    <w:name w:val="ListLabel 51"/>
+    <w:qFormat/>
+    <w:rPr>
+      <w:rFonts w:cs="OpenSymbol"/>
+    </w:rPr>
+  </w:style>
+  <w:style w:type="character" w:styleId="ListLabel52">
+    <w:name w:val="ListLabel 52"/>
+    <w:qFormat/>
+    <w:rPr>
+      <w:rFonts w:cs="OpenSymbol"/>
+    </w:rPr>
+  </w:style>
+  <w:style w:type="character" w:styleId="ListLabel53">
+    <w:name w:val="ListLabel 53"/>
+    <w:qFormat/>
+    <w:rPr>
+      <w:rFonts w:cs="OpenSymbol"/>
+    </w:rPr>
+  </w:style>
+  <w:style w:type="character" w:styleId="ListLabel54">
+    <w:name w:val="ListLabel 54"/>
+    <w:qFormat/>
+    <w:rPr>
+      <w:rFonts w:cs="OpenSymbol"/>
+    </w:rPr>
+  </w:style>
+  <w:style w:type="character" w:styleId="ListLabel55">
+    <w:name w:val="ListLabel 55"/>
+    <w:qFormat/>
+    <w:rPr>
+      <w:rFonts w:cs="OpenSymbol"/>
+    </w:rPr>
+  </w:style>
+  <w:style w:type="character" w:styleId="ListLabel56">
+    <w:name w:val="ListLabel 56"/>
+    <w:qFormat/>
+    <w:rPr>
+      <w:rFonts w:cs="OpenSymbol"/>
+    </w:rPr>
+  </w:style>
+  <w:style w:type="character" w:styleId="ListLabel57">
+    <w:name w:val="ListLabel 57"/>
+    <w:qFormat/>
+    <w:rPr>
+      <w:rFonts w:cs="OpenSymbol"/>
+    </w:rPr>
+  </w:style>
+  <w:style w:type="character" w:styleId="ListLabel58">
+    <w:name w:val="ListLabel 58"/>
+    <w:qFormat/>
+    <w:rPr>
+      <w:rFonts w:cs="OpenSymbol"/>
+    </w:rPr>
+  </w:style>
+  <w:style w:type="character" w:styleId="ListLabel59">
+    <w:name w:val="ListLabel 59"/>
+    <w:qFormat/>
+    <w:rPr>
+      <w:rFonts w:cs="OpenSymbol"/>
+    </w:rPr>
+  </w:style>
+  <w:style w:type="character" w:styleId="ListLabel60">
+    <w:name w:val="ListLabel 60"/>
+    <w:qFormat/>
+    <w:rPr>
+      <w:rFonts w:cs="OpenSymbol"/>
+    </w:rPr>
+  </w:style>
+  <w:style w:type="character" w:styleId="ListLabel61">
+    <w:name w:val="ListLabel 61"/>
+    <w:qFormat/>
+    <w:rPr>
+      <w:rFonts w:cs="OpenSymbol"/>
+    </w:rPr>
+  </w:style>
+  <w:style w:type="character" w:styleId="ListLabel62">
+    <w:name w:val="ListLabel 62"/>
+    <w:qFormat/>
+    <w:rPr>
+      <w:rFonts w:cs="OpenSymbol"/>
+    </w:rPr>
+  </w:style>
+  <w:style w:type="character" w:styleId="ListLabel63">
+    <w:name w:val="ListLabel 63"/>
+    <w:qFormat/>
+    <w:rPr>
+      <w:rFonts w:cs="OpenSymbol"/>
+    </w:rPr>
+  </w:style>
+  <w:style w:type="character" w:styleId="ListLabel64">
+    <w:name w:val="ListLabel 64"/>
+    <w:qFormat/>
+    <w:rPr>
+      <w:rFonts w:cs="OpenSymbol"/>
+    </w:rPr>
+  </w:style>
+  <w:style w:type="character" w:styleId="ListLabel65">
+    <w:name w:val="ListLabel 65"/>
+    <w:qFormat/>
+    <w:rPr>
+      <w:rFonts w:cs="OpenSymbol"/>
+    </w:rPr>
+  </w:style>
+  <w:style w:type="character" w:styleId="ListLabel66">
+    <w:name w:val="ListLabel 66"/>
+    <w:qFormat/>
+    <w:rPr>
+      <w:rFonts w:cs="OpenSymbol"/>
+    </w:rPr>
+  </w:style>
+  <w:style w:type="character" w:styleId="ListLabel67">
+    <w:name w:val="ListLabel 67"/>
+    <w:qFormat/>
+    <w:rPr>
+      <w:rFonts w:cs="OpenSymbol"/>
+    </w:rPr>
+  </w:style>
+  <w:style w:type="character" w:styleId="ListLabel68">
+    <w:name w:val="ListLabel 68"/>
+    <w:qFormat/>
+    <w:rPr>
+      <w:rFonts w:cs="OpenSymbol"/>
+    </w:rPr>
+  </w:style>
+  <w:style w:type="character" w:styleId="ListLabel69">
+    <w:name w:val="ListLabel 69"/>
+    <w:qFormat/>
+    <w:rPr>
+      <w:rFonts w:cs="OpenSymbol"/>
+    </w:rPr>
+  </w:style>
+  <w:style w:type="character" w:styleId="ListLabel70">
+    <w:name w:val="ListLabel 70"/>
+    <w:qFormat/>
+    <w:rPr>
+      <w:rFonts w:cs="OpenSymbol"/>
+    </w:rPr>
+  </w:style>
+  <w:style w:type="character" w:styleId="ListLabel71">
+    <w:name w:val="ListLabel 71"/>
+    <w:qFormat/>
+    <w:rPr>
+      <w:rFonts w:cs="OpenSymbol"/>
+    </w:rPr>
+  </w:style>
+  <w:style w:type="character" w:styleId="ListLabel72">
+    <w:name w:val="ListLabel 72"/>
+    <w:qFormat/>
+    <w:rPr>
+      <w:rFonts w:cs="OpenSymbol"/>
+    </w:rPr>
+  </w:style>
+  <w:style w:type="character" w:styleId="ListLabel73">
+    <w:name w:val="ListLabel 73"/>
+    <w:qFormat/>
+    <w:rPr>
+      <w:rFonts w:cs="OpenSymbol"/>
+    </w:rPr>
+  </w:style>
+  <w:style w:type="character" w:styleId="ListLabel74">
+    <w:name w:val="ListLabel 74"/>
     <w:qFormat/>
     <w:rPr/>
   </w:style>

</xml_diff>